<commit_message>
Fixed bugs when calculating the 'OptRiskyWeightMatrix' in 'HW2.jl'.
</commit_message>
<xml_diff>
--- a/HW2/HW2_0416047_王傳鈞.docx
+++ b/HW2/HW2_0416047_王傳鈞.docx
@@ -228,7 +228,7 @@
           <w:sz w:val="28"/>
           <w:szCs w:val="28"/>
         </w:rPr>
-        <w:t>附件所夾帶之source code「HW2.jl」是在</w:t>
+        <w:t>執行環境：</w:t>
       </w:r>
       <w:r>
         <w:rPr>
@@ -238,7 +238,7 @@
           <w:sz w:val="28"/>
           <w:szCs w:val="28"/>
         </w:rPr>
-        <w:t>Julia-1.1.0</w:t>
+        <w:t>Python-3.7.3</w:t>
       </w:r>
       <w:r>
         <w:rPr>
@@ -248,7 +248,7 @@
           <w:sz w:val="28"/>
           <w:szCs w:val="28"/>
         </w:rPr>
-        <w:t>環境之下編寫完成。</w:t>
+        <w:t>。</w:t>
       </w:r>
     </w:p>
     <w:p>
@@ -276,17 +276,7 @@
           <w:sz w:val="28"/>
           <w:szCs w:val="28"/>
         </w:rPr>
-        <w:t>HW2</w:t>
-      </w:r>
-      <w:r>
-        <w:rPr>
-          <w:rFonts w:ascii="Noto Sans CJK TC DemiLight" w:eastAsia="Noto Sans CJK TC DemiLight" w:hAnsi="Noto Sans CJK TC DemiLight" w:cs="Times New Roman"/>
-          <w:spacing w:val="-1"/>
-          <w:kern w:val="0"/>
-          <w:sz w:val="28"/>
-          <w:szCs w:val="28"/>
-        </w:rPr>
-        <w:t>.jl</w:t>
+        <w:t>程式</w:t>
       </w:r>
       <w:r>
         <w:rPr>
@@ -344,7 +334,7 @@
           <w:sz w:val="28"/>
           <w:szCs w:val="28"/>
         </w:rPr>
-        <w:t>建議可直接查閱</w:t>
+        <w:t>建議直接查閱</w:t>
       </w:r>
       <w:hyperlink r:id="rId8" w:history="1">
         <w:r>
@@ -417,17 +407,17 @@
           <w:sz w:val="28"/>
           <w:szCs w:val="28"/>
         </w:rPr>
-        <w:t>HW2.jl產生原始數據檔「R</w:t>
+        <w:t>程式</w:t>
       </w:r>
       <w:r>
         <w:rPr>
-          <w:rFonts w:ascii="Noto Sans CJK TC DemiLight" w:eastAsia="Noto Sans CJK TC DemiLight" w:hAnsi="Noto Sans CJK TC DemiLight" w:cs="Times New Roman"/>
+          <w:rFonts w:ascii="Noto Sans CJK TC DemiLight" w:eastAsia="Noto Sans CJK TC DemiLight" w:hAnsi="Noto Sans CJK TC DemiLight" w:cs="Times New Roman" w:hint="eastAsia"/>
           <w:spacing w:val="-1"/>
           <w:kern w:val="0"/>
           <w:sz w:val="28"/>
           <w:szCs w:val="28"/>
         </w:rPr>
-        <w:t>esult.csv</w:t>
+        <w:t>產生原始數據檔，再匯入excel完成繪圖，並非直接產生自</w:t>
       </w:r>
       <w:r>
         <w:rPr>
@@ -437,7 +427,17 @@
           <w:sz w:val="28"/>
           <w:szCs w:val="28"/>
         </w:rPr>
-        <w:t>」，再匯入excel完成繪圖，並非直接產生自HW2.jl。</w:t>
+        <w:t>程式之繪圖套件</w:t>
+      </w:r>
+      <w:r>
+        <w:rPr>
+          <w:rFonts w:ascii="Noto Sans CJK TC DemiLight" w:eastAsia="Noto Sans CJK TC DemiLight" w:hAnsi="Noto Sans CJK TC DemiLight" w:cs="Times New Roman" w:hint="eastAsia"/>
+          <w:spacing w:val="-1"/>
+          <w:kern w:val="0"/>
+          <w:sz w:val="28"/>
+          <w:szCs w:val="28"/>
+        </w:rPr>
+        <w:t>。</w:t>
       </w:r>
     </w:p>
     <w:p>
@@ -712,7 +712,6 @@
           <w:szCs w:val="28"/>
         </w:rPr>
       </w:pPr>
-      <w:bookmarkStart w:id="0" w:name="_GoBack"/>
       <w:r>
         <w:rPr>
           <w:rFonts w:ascii="Noto Sans CJK TC Medium" w:eastAsia="Noto Sans CJK TC Medium" w:hAnsi="Noto Sans CJK TC Medium" w:cs="Times New Roman" w:hint="eastAsia"/>
@@ -745,19 +744,61 @@
         </w:rPr>
         <w:t>使用word表格呈現會太大張，所以請參閱此</w:t>
       </w:r>
-      <w:hyperlink r:id="rId9" w:history="1">
-        <w:r>
-          <w:rPr>
-            <w:rStyle w:val="af1"/>
-            <w:rFonts w:ascii="Noto Sans CJK TC Medium" w:eastAsia="Noto Sans CJK TC Medium" w:hAnsi="Noto Sans CJK TC Medium" w:cs="Times New Roman" w:hint="eastAsia"/>
-            <w:spacing w:val="-1"/>
-            <w:kern w:val="0"/>
-            <w:sz w:val="28"/>
-            <w:szCs w:val="28"/>
-          </w:rPr>
-          <w:t>網址</w:t>
-        </w:r>
-      </w:hyperlink>
+      <w:r>
+        <w:rPr>
+          <w:rStyle w:val="af1"/>
+          <w:rFonts w:ascii="Noto Sans CJK TC Medium" w:eastAsia="Noto Sans CJK TC Medium" w:hAnsi="Noto Sans CJK TC Medium" w:cs="Times New Roman"/>
+          <w:spacing w:val="-1"/>
+          <w:kern w:val="0"/>
+          <w:sz w:val="28"/>
+          <w:szCs w:val="28"/>
+        </w:rPr>
+        <w:fldChar w:fldCharType="begin"/>
+      </w:r>
+      <w:r>
+        <w:rPr>
+          <w:rStyle w:val="af1"/>
+          <w:rFonts w:ascii="Noto Sans CJK TC Medium" w:eastAsia="Noto Sans CJK TC Medium" w:hAnsi="Noto Sans CJK TC Medium" w:cs="Times New Roman"/>
+          <w:spacing w:val="-1"/>
+          <w:kern w:val="0"/>
+          <w:sz w:val="28"/>
+          <w:szCs w:val="28"/>
+        </w:rPr>
+        <w:instrText>HYPERLINK "https://github.com/a2468834/Investment_Grad/blob/master/HW2/ReturnMatrix%20Image.png"</w:instrText>
+      </w:r>
+      <w:r>
+        <w:rPr>
+          <w:rStyle w:val="af1"/>
+          <w:rFonts w:ascii="Noto Sans CJK TC Medium" w:eastAsia="Noto Sans CJK TC Medium" w:hAnsi="Noto Sans CJK TC Medium" w:cs="Times New Roman"/>
+          <w:spacing w:val="-1"/>
+          <w:kern w:val="0"/>
+          <w:sz w:val="28"/>
+          <w:szCs w:val="28"/>
+        </w:rPr>
+        <w:fldChar w:fldCharType="separate"/>
+      </w:r>
+      <w:r>
+        <w:rPr>
+          <w:rStyle w:val="af1"/>
+          <w:rFonts w:ascii="Noto Sans CJK TC Medium" w:eastAsia="Noto Sans CJK TC Medium" w:hAnsi="Noto Sans CJK TC Medium" w:cs="Times New Roman" w:hint="eastAsia"/>
+          <w:spacing w:val="-1"/>
+          <w:kern w:val="0"/>
+          <w:sz w:val="28"/>
+          <w:szCs w:val="28"/>
+        </w:rPr>
+        <w:t>網址</w:t>
+      </w:r>
+      <w:r>
+        <w:rPr>
+          <w:rStyle w:val="af1"/>
+          <w:rFonts w:ascii="Noto Sans CJK TC Medium" w:eastAsia="Noto Sans CJK TC Medium" w:hAnsi="Noto Sans CJK TC Medium" w:cs="Times New Roman"/>
+          <w:spacing w:val="-1"/>
+          <w:kern w:val="0"/>
+          <w:sz w:val="28"/>
+          <w:szCs w:val="28"/>
+        </w:rPr>
+        <w:fldChar w:fldCharType="end"/>
+      </w:r>
       <w:r>
         <w:rPr>
           <w:rFonts w:ascii="Noto Sans CJK TC Medium" w:eastAsia="Noto Sans CJK TC Medium" w:hAnsi="Noto Sans CJK TC Medium" w:cs="Times New Roman" w:hint="eastAsia"/>
@@ -769,7 +810,6 @@
         <w:t>。</w:t>
       </w:r>
     </w:p>
-    <w:bookmarkEnd w:id="0"/>
     <w:p>
       <w:pPr>
         <w:pStyle w:val="a4"/>
@@ -827,20 +867,8 @@
           <w:sz w:val="28"/>
           <w:szCs w:val="28"/>
         </w:rPr>
-        <w:t>如表格</w:t>
+        <w:t>如表格一</w:t>
       </w:r>
-      <w:proofErr w:type="gramStart"/>
-      <w:r>
-        <w:rPr>
-          <w:rFonts w:ascii="Noto Sans CJK TC DemiLight" w:eastAsia="Noto Sans CJK TC DemiLight" w:hAnsi="Noto Sans CJK TC DemiLight" w:cs="Times New Roman" w:hint="eastAsia"/>
-          <w:spacing w:val="-1"/>
-          <w:kern w:val="0"/>
-          <w:sz w:val="28"/>
-          <w:szCs w:val="28"/>
-        </w:rPr>
-        <w:t>一</w:t>
-      </w:r>
-      <w:proofErr w:type="gramEnd"/>
       <w:r>
         <w:rPr>
           <w:rFonts w:ascii="Noto Sans CJK TC DemiLight" w:eastAsia="Noto Sans CJK TC DemiLight" w:hAnsi="Noto Sans CJK TC DemiLight" w:cs="Times New Roman" w:hint="eastAsia"/>
@@ -3512,7 +3540,7 @@
             <wp:cNvGraphicFramePr/>
             <a:graphic xmlns:a="http://schemas.openxmlformats.org/drawingml/2006/main">
               <a:graphicData uri="http://schemas.openxmlformats.org/drawingml/2006/chart">
-                <c:chart xmlns:c="http://schemas.openxmlformats.org/drawingml/2006/chart" xmlns:r="http://schemas.openxmlformats.org/officeDocument/2006/relationships" r:id="rId10"/>
+                <c:chart xmlns:c="http://schemas.openxmlformats.org/drawingml/2006/chart" xmlns:r="http://schemas.openxmlformats.org/officeDocument/2006/relationships" r:id="rId9"/>
               </a:graphicData>
             </a:graphic>
             <wp14:sizeRelH relativeFrom="margin">
@@ -3749,29 +3777,7 @@
           <w:sz w:val="28"/>
           <w:szCs w:val="28"/>
         </w:rPr>
-        <w:t>-Variance Portfolio，請參閱表格</w:t>
-      </w:r>
-      <w:proofErr w:type="gramStart"/>
-      <w:r>
-        <w:rPr>
-          <w:rFonts w:ascii="Noto Sans CJK TC DemiLight" w:eastAsia="Noto Sans CJK TC DemiLight" w:hAnsi="Noto Sans CJK TC DemiLight" w:cs="Times New Roman" w:hint="eastAsia"/>
-          <w:spacing w:val="-1"/>
-          <w:kern w:val="0"/>
-          <w:sz w:val="28"/>
-          <w:szCs w:val="28"/>
-        </w:rPr>
-        <w:t>三</w:t>
-      </w:r>
-      <w:proofErr w:type="gramEnd"/>
-      <w:r>
-        <w:rPr>
-          <w:rFonts w:ascii="Noto Sans CJK TC DemiLight" w:eastAsia="Noto Sans CJK TC DemiLight" w:hAnsi="Noto Sans CJK TC DemiLight" w:cs="Times New Roman" w:hint="eastAsia"/>
-          <w:spacing w:val="-1"/>
-          <w:kern w:val="0"/>
-          <w:sz w:val="28"/>
-          <w:szCs w:val="28"/>
-        </w:rPr>
-        <w:t>以及圖一的</w:t>
+        <w:t>-Variance Portfolio，請參閱表格三以及圖一的</w:t>
       </w:r>
       <w:r>
         <w:rPr>
@@ -5892,6 +5898,8 @@
           <w:szCs w:val="28"/>
         </w:rPr>
       </w:pPr>
+      <w:bookmarkStart w:id="0" w:name="_GoBack"/>
+      <w:bookmarkEnd w:id="0"/>
     </w:p>
     <w:p>
       <w:pPr>
@@ -5951,20 +5959,6 @@
     </w:p>
     <w:p>
       <w:pPr>
-        <w:pStyle w:val="a4"/>
-        <w:spacing w:line="520" w:lineRule="exact"/>
-        <w:ind w:leftChars="0" w:left="567" w:rightChars="34" w:right="82"/>
-        <w:rPr>
-          <w:rFonts w:ascii="Noto Sans CJK TC DemiLight" w:eastAsia="Noto Sans CJK TC DemiLight" w:hAnsi="Noto Sans CJK TC DemiLight" w:cs="Times New Roman"/>
-          <w:spacing w:val="-1"/>
-          <w:kern w:val="0"/>
-          <w:sz w:val="28"/>
-          <w:szCs w:val="28"/>
-        </w:rPr>
-      </w:pPr>
-    </w:p>
-    <w:p>
-      <w:pPr>
         <w:spacing w:line="600" w:lineRule="exact"/>
         <w:ind w:left="85"/>
         <w:jc w:val="center"/>
@@ -5984,6 +5978,7 @@
           <w:sz w:val="36"/>
           <w:szCs w:val="30"/>
         </w:rPr>
+        <w:lastRenderedPageBreak/>
         <w:t>第</w:t>
       </w:r>
       <w:r>
@@ -6636,17 +6631,15 @@
               <w:jc w:val="center"/>
               <w:rPr>
                 <w:rFonts w:ascii="Inconsolata" w:hAnsi="Inconsolata"/>
-                <w:sz w:val="21"/>
-                <w:szCs w:val="21"/>
-              </w:rPr>
-            </w:pPr>
-            <w:r>
-              <w:rPr>
-                <w:rFonts w:ascii="Inconsolata" w:hAnsi="Inconsolata"/>
-                <w:sz w:val="21"/>
-                <w:szCs w:val="21"/>
-              </w:rPr>
-              <w:t>-10.8101</w:t>
+                <w:sz w:val="22"/>
+              </w:rPr>
+            </w:pPr>
+            <w:r>
+              <w:rPr>
+                <w:rFonts w:ascii="Inconsolata" w:hAnsi="Inconsolata"/>
+                <w:sz w:val="22"/>
+              </w:rPr>
+              <w:t>-0.6139</w:t>
             </w:r>
           </w:p>
         </w:tc>
@@ -6668,7 +6661,7 @@
                 <w:rFonts w:ascii="Inconsolata" w:hAnsi="Inconsolata"/>
                 <w:sz w:val="22"/>
               </w:rPr>
-              <w:t>2.1936</w:t>
+              <w:t>0.1246</w:t>
             </w:r>
           </w:p>
         </w:tc>
@@ -6690,7 +6683,7 @@
                 <w:rFonts w:ascii="Inconsolata" w:hAnsi="Inconsolata"/>
                 <w:sz w:val="22"/>
               </w:rPr>
-              <w:t>5.9414</w:t>
+              <w:t>0.3374</w:t>
             </w:r>
           </w:p>
         </w:tc>
@@ -6712,7 +6705,7 @@
                 <w:rFonts w:ascii="Inconsolata" w:hAnsi="Inconsolata"/>
                 <w:sz w:val="22"/>
               </w:rPr>
-              <w:t>-2.3752</w:t>
+              <w:t>-0.1349</w:t>
             </w:r>
           </w:p>
         </w:tc>
@@ -6734,7 +6727,7 @@
                 <w:rFonts w:ascii="Inconsolata" w:hAnsi="Inconsolata"/>
                 <w:sz w:val="22"/>
               </w:rPr>
-              <w:t>2.1160</w:t>
+              <w:t>0.1202</w:t>
             </w:r>
           </w:p>
         </w:tc>
@@ -6756,7 +6749,7 @@
                 <w:rFonts w:ascii="Inconsolata" w:hAnsi="Inconsolata"/>
                 <w:sz w:val="22"/>
               </w:rPr>
-              <w:t>3.9779</w:t>
+              <w:t>0.2259</w:t>
             </w:r>
           </w:p>
         </w:tc>
@@ -6778,7 +6771,7 @@
                 <w:rFonts w:ascii="Inconsolata" w:hAnsi="Inconsolata"/>
                 <w:sz w:val="22"/>
               </w:rPr>
-              <w:t>0.5955</w:t>
+              <w:t>0.0338</w:t>
             </w:r>
           </w:p>
         </w:tc>
@@ -6800,7 +6793,7 @@
                 <w:rFonts w:ascii="Inconsolata" w:hAnsi="Inconsolata"/>
                 <w:sz w:val="22"/>
               </w:rPr>
-              <w:t>7.9049</w:t>
+              <w:t>0.4489</w:t>
             </w:r>
           </w:p>
         </w:tc>
@@ -6822,7 +6815,7 @@
                 <w:rFonts w:ascii="Inconsolata" w:hAnsi="Inconsolata"/>
                 <w:sz w:val="22"/>
               </w:rPr>
-              <w:t>-4.9023</w:t>
+              <w:t>-0.2784</w:t>
             </w:r>
           </w:p>
         </w:tc>
@@ -6844,7 +6837,7 @@
                 <w:rFonts w:ascii="Inconsolata" w:hAnsi="Inconsolata"/>
                 <w:sz w:val="22"/>
               </w:rPr>
-              <w:t>-7.1497</w:t>
+              <w:t>-0.4060</w:t>
             </w:r>
           </w:p>
         </w:tc>
@@ -7154,7 +7147,7 @@
                 <w:rFonts w:ascii="Inconsolata" w:hAnsi="Inconsolata"/>
                 <w:sz w:val="22"/>
               </w:rPr>
-              <w:t>10.7349</w:t>
+              <w:t>0.6096</w:t>
             </w:r>
           </w:p>
         </w:tc>
@@ -7176,7 +7169,7 @@
                 <w:rFonts w:ascii="Inconsolata" w:hAnsi="Inconsolata"/>
                 <w:sz w:val="22"/>
               </w:rPr>
-              <w:t>-7.6792</w:t>
+              <w:t>-0.4361</w:t>
             </w:r>
           </w:p>
         </w:tc>
@@ -7198,7 +7191,7 @@
                 <w:rFonts w:ascii="Inconsolata" w:hAnsi="Inconsolata"/>
                 <w:sz w:val="22"/>
               </w:rPr>
-              <w:t>6.7497</w:t>
+              <w:t>0.3833</w:t>
             </w:r>
           </w:p>
         </w:tc>
@@ -7220,7 +7213,7 @@
                 <w:rFonts w:ascii="Inconsolata" w:hAnsi="Inconsolata"/>
                 <w:sz w:val="22"/>
               </w:rPr>
-              <w:t>13.8251</w:t>
+              <w:t>0.7851</w:t>
             </w:r>
           </w:p>
         </w:tc>
@@ -7242,7 +7235,7 @@
                 <w:rFonts w:ascii="Inconsolata" w:hAnsi="Inconsolata"/>
                 <w:sz w:val="22"/>
               </w:rPr>
-              <w:t>12.8257</w:t>
+              <w:t>0.7283</w:t>
             </w:r>
           </w:p>
         </w:tc>
@@ -7264,7 +7257,7 @@
                 <w:rFonts w:ascii="Inconsolata" w:hAnsi="Inconsolata"/>
                 <w:sz w:val="22"/>
               </w:rPr>
-              <w:t>-6.0986</w:t>
+              <w:t>-0.3463</w:t>
             </w:r>
           </w:p>
         </w:tc>
@@ -7286,7 +7279,7 @@
                 <w:rFonts w:ascii="Inconsolata" w:hAnsi="Inconsolata"/>
                 <w:sz w:val="22"/>
               </w:rPr>
-              <w:t>-0.1570</w:t>
+              <w:t>-0.0089</w:t>
             </w:r>
           </w:p>
         </w:tc>
@@ -7308,7 +7301,7 @@
                 <w:rFonts w:ascii="Inconsolata" w:hAnsi="Inconsolata"/>
                 <w:sz w:val="22"/>
               </w:rPr>
-              <w:t>5.7579</w:t>
+              <w:t>0.3270</w:t>
             </w:r>
           </w:p>
         </w:tc>
@@ -7330,7 +7323,7 @@
                 <w:rFonts w:ascii="Inconsolata" w:hAnsi="Inconsolata"/>
                 <w:sz w:val="22"/>
               </w:rPr>
-              <w:t>5.3399</w:t>
+              <w:t>0.3032</w:t>
             </w:r>
           </w:p>
         </w:tc>
@@ -7352,7 +7345,7 @@
                 <w:rFonts w:ascii="Inconsolata" w:hAnsi="Inconsolata"/>
                 <w:sz w:val="22"/>
               </w:rPr>
-              <w:t>3.8303</w:t>
+              <w:t>0.2175</w:t>
             </w:r>
           </w:p>
         </w:tc>
@@ -7662,7 +7655,7 @@
                 <w:rFonts w:ascii="Inconsolata" w:hAnsi="Inconsolata"/>
                 <w:sz w:val="22"/>
               </w:rPr>
-              <w:t>2.8136</w:t>
+              <w:t>0.1598</w:t>
             </w:r>
           </w:p>
         </w:tc>
@@ -7676,17 +7669,15 @@
               <w:jc w:val="center"/>
               <w:rPr>
                 <w:rFonts w:ascii="Inconsolata" w:hAnsi="Inconsolata"/>
-                <w:sz w:val="21"/>
-                <w:szCs w:val="21"/>
-              </w:rPr>
-            </w:pPr>
-            <w:r>
-              <w:rPr>
-                <w:rFonts w:ascii="Inconsolata" w:hAnsi="Inconsolata"/>
-                <w:sz w:val="21"/>
-                <w:szCs w:val="21"/>
-              </w:rPr>
-              <w:t>-10.8319</w:t>
+                <w:sz w:val="22"/>
+              </w:rPr>
+            </w:pPr>
+            <w:r>
+              <w:rPr>
+                <w:rFonts w:ascii="Inconsolata" w:hAnsi="Inconsolata"/>
+                <w:sz w:val="22"/>
+              </w:rPr>
+              <w:t>-0.6151</w:t>
             </w:r>
           </w:p>
         </w:tc>
@@ -7708,7 +7699,7 @@
                 <w:rFonts w:ascii="Inconsolata" w:hAnsi="Inconsolata"/>
                 <w:sz w:val="22"/>
               </w:rPr>
-              <w:t>-0.9252</w:t>
+              <w:t>-0.0525</w:t>
             </w:r>
           </w:p>
         </w:tc>
@@ -7722,17 +7713,15 @@
               <w:jc w:val="center"/>
               <w:rPr>
                 <w:rFonts w:ascii="Inconsolata" w:hAnsi="Inconsolata"/>
-                <w:sz w:val="21"/>
-                <w:szCs w:val="21"/>
-              </w:rPr>
-            </w:pPr>
-            <w:r>
-              <w:rPr>
-                <w:rFonts w:ascii="Inconsolata" w:hAnsi="Inconsolata"/>
-                <w:sz w:val="21"/>
-                <w:szCs w:val="21"/>
-              </w:rPr>
-              <w:t>-12.1853</w:t>
+                <w:sz w:val="22"/>
+              </w:rPr>
+            </w:pPr>
+            <w:r>
+              <w:rPr>
+                <w:rFonts w:ascii="Inconsolata" w:hAnsi="Inconsolata"/>
+                <w:sz w:val="22"/>
+              </w:rPr>
+              <w:t>-0.6920</w:t>
             </w:r>
           </w:p>
         </w:tc>
@@ -7754,7 +7743,7 @@
                 <w:rFonts w:ascii="Inconsolata" w:hAnsi="Inconsolata"/>
                 <w:sz w:val="22"/>
               </w:rPr>
-              <w:t>10.8384</w:t>
+              <w:t>0.6155</w:t>
             </w:r>
           </w:p>
         </w:tc>
@@ -7776,7 +7765,7 @@
                 <w:rFonts w:ascii="Inconsolata" w:hAnsi="Inconsolata"/>
                 <w:sz w:val="22"/>
               </w:rPr>
-              <w:t>-8.7246</w:t>
+              <w:t>-0.4954</w:t>
             </w:r>
           </w:p>
         </w:tc>
@@ -7798,7 +7787,7 @@
                 <w:rFonts w:ascii="Inconsolata" w:hAnsi="Inconsolata"/>
                 <w:sz w:val="22"/>
               </w:rPr>
-              <w:t>2.0280</w:t>
+              <w:t>0.1152</w:t>
             </w:r>
           </w:p>
         </w:tc>
@@ -7820,7 +7809,7 @@
                 <w:rFonts w:ascii="Inconsolata" w:hAnsi="Inconsolata"/>
                 <w:sz w:val="22"/>
               </w:rPr>
-              <w:t>-4.8227</w:t>
+              <w:t>-0.2739</w:t>
             </w:r>
           </w:p>
         </w:tc>
@@ -7842,7 +7831,7 @@
                 <w:rFonts w:ascii="Inconsolata" w:hAnsi="Inconsolata"/>
                 <w:sz w:val="22"/>
               </w:rPr>
-              <w:t>0.3744</w:t>
+              <w:t>0.0213</w:t>
             </w:r>
           </w:p>
         </w:tc>
@@ -7864,7 +7853,7 @@
                 <w:rFonts w:ascii="Inconsolata" w:hAnsi="Inconsolata"/>
                 <w:sz w:val="22"/>
               </w:rPr>
-              <w:t>-3.5752</w:t>
+              <w:t>-0.2030</w:t>
             </w:r>
           </w:p>
         </w:tc>
@@ -8057,7 +8046,7 @@
       </w:pPr>
     </w:p>
     <w:sectPr>
-      <w:footerReference w:type="default" r:id="rId11"/>
+      <w:footerReference w:type="default" r:id="rId10"/>
       <w:pgSz w:w="11906" w:h="16838"/>
       <w:pgMar w:top="1440" w:right="1021" w:bottom="1440" w:left="1021" w:header="851" w:footer="851" w:gutter="0"/>
       <w:cols w:space="425"/>
@@ -8140,7 +8129,7 @@
             <w:sz w:val="28"/>
             <w:lang w:val="zh-TW"/>
           </w:rPr>
-          <w:t>1</w:t>
+          <w:t>4</w:t>
         </w:r>
         <w:r>
           <w:rPr>
@@ -12645,7 +12634,7 @@
                         <a:cs typeface="+mn-cs"/>
                       </a:defRPr>
                     </a:pPr>
-                    <a:fld id="{1E884C5D-218F-4748-BA45-242572636090}" type="CELLRANGE">
+                    <a:fld id="{63C28722-D8B8-4FED-B4D6-085AF7B59298}" type="CELLRANGE">
                       <a:rPr lang="en-US" altLang="zh-TW"/>
                       <a:pPr>
                         <a:defRPr sz="800"/>
@@ -12977,11 +12966,11 @@
           <c:showPercent val="0"/>
           <c:showBubbleSize val="0"/>
         </c:dLbls>
-        <c:axId val="-1174704880"/>
-        <c:axId val="-1174711952"/>
+        <c:axId val="-1307817616"/>
+        <c:axId val="-1307806736"/>
       </c:scatterChart>
       <c:valAx>
-        <c:axId val="-1174704880"/>
+        <c:axId val="-1307817616"/>
         <c:scaling>
           <c:orientation val="minMax"/>
           <c:max val="0.30000000000000004"/>
@@ -13102,12 +13091,12 @@
             <a:endParaRPr lang="zh-TW"/>
           </a:p>
         </c:txPr>
-        <c:crossAx val="-1174711952"/>
+        <c:crossAx val="-1307806736"/>
         <c:crosses val="autoZero"/>
         <c:crossBetween val="midCat"/>
       </c:valAx>
       <c:valAx>
-        <c:axId val="-1174711952"/>
+        <c:axId val="-1307806736"/>
         <c:scaling>
           <c:orientation val="minMax"/>
           <c:max val="0.30000000000000004"/>
@@ -13228,7 +13217,7 @@
             <a:endParaRPr lang="zh-TW"/>
           </a:p>
         </c:txPr>
-        <c:crossAx val="-1174704880"/>
+        <c:crossAx val="-1307817616"/>
         <c:crosses val="autoZero"/>
         <c:crossBetween val="midCat"/>
       </c:valAx>
@@ -14113,7 +14102,7 @@
 </file>
 
 <file path=customXml/itemProps1.xml><?xml version="1.0" encoding="utf-8"?>
-<ds:datastoreItem xmlns:ds="http://schemas.openxmlformats.org/officeDocument/2006/customXml" ds:itemID="{D1D169C5-D5D4-4621-B305-DEEC7A8142C1}">
+<ds:datastoreItem xmlns:ds="http://schemas.openxmlformats.org/officeDocument/2006/customXml" ds:itemID="{016473F6-A4F7-42F9-A35F-9CB6B8A2D414}">
   <ds:schemaRefs>
     <ds:schemaRef ds:uri="http://schemas.openxmlformats.org/officeDocument/2006/bibliography"/>
   </ds:schemaRefs>

</xml_diff>